<commit_message>
Friday's meeting report submit
</commit_message>
<xml_diff>
--- a/reports/2024/Weekly Report 11_15.docx
+++ b/reports/2024/Weekly Report 11_15.docx
@@ -1,6 +1,6 @@
 
 <file path=word/document.xml><?xml version="1.0" encoding="utf-8"?>
-<w:document xmlns:wpc="http://schemas.microsoft.com/office/word/2010/wordprocessingCanvas" xmlns:cx="http://schemas.microsoft.com/office/drawing/2014/chartex" xmlns:cx1="http://schemas.microsoft.com/office/drawing/2015/9/8/chartex" xmlns:cx2="http://schemas.microsoft.com/office/drawing/2015/10/21/chartex" xmlns:cx3="http://schemas.microsoft.com/office/drawing/2016/5/9/chartex" xmlns:cx4="http://schemas.microsoft.com/office/drawing/2016/5/10/chartex" xmlns:cx5="http://schemas.microsoft.com/office/drawing/2016/5/11/chartex" xmlns:cx6="http://schemas.microsoft.com/office/drawing/2016/5/12/chartex" xmlns:cx7="http://schemas.microsoft.com/office/drawing/2016/5/13/chartex" xmlns:cx8="http://schemas.microsoft.com/office/drawing/2016/5/14/chartex" xmlns:mc="http://schemas.openxmlformats.org/markup-compatibility/2006" xmlns:aink="http://schemas.microsoft.com/office/drawing/2016/ink" xmlns:am3d="http://schemas.microsoft.com/office/drawing/2017/model3d" xmlns:o="urn:schemas-microsoft-com:office:office" xmlns:oel="http://schemas.microsoft.com/office/2019/extlst" xmlns:r="http://schemas.openxmlformats.org/officeDocument/2006/relationships" xmlns:m="http://schemas.openxmlformats.org/officeDocument/2006/math" xmlns:v="urn:schemas-microsoft-com:vml" xmlns:wp14="http://schemas.microsoft.com/office/word/2010/wordprocessingDrawing" xmlns:wp="http://schemas.openxmlformats.org/drawingml/2006/wordprocessingDrawing" xmlns:w10="urn:schemas-microsoft-com:office:word" xmlns:w="http://schemas.openxmlformats.org/wordprocessingml/2006/main" xmlns:w14="http://schemas.microsoft.com/office/word/2010/wordml" xmlns:w15="http://schemas.microsoft.com/office/word/2012/wordml" xmlns:w16cex="http://schemas.microsoft.com/office/word/2018/wordml/cex" xmlns:w16cid="http://schemas.microsoft.com/office/word/2016/wordml/cid" xmlns:w16="http://schemas.microsoft.com/office/word/2018/wordml" xmlns:w16du="http://schemas.microsoft.com/office/word/2023/wordml/word16du" xmlns:w16sdtdh="http://schemas.microsoft.com/office/word/2020/wordml/sdtdatahash" xmlns:w16se="http://schemas.microsoft.com/office/word/2015/wordml/symex" xmlns:wpg="http://schemas.microsoft.com/office/word/2010/wordprocessingGroup" xmlns:wpi="http://schemas.microsoft.com/office/word/2010/wordprocessingInk" xmlns:wne="http://schemas.microsoft.com/office/word/2006/wordml" xmlns:wps="http://schemas.microsoft.com/office/word/2010/wordprocessingShape" mc:Ignorable="w14 w15 w16se w16cid w16 w16cex w16sdtdh w16du wp14">
+<w:document xmlns:wpc="http://schemas.microsoft.com/office/word/2010/wordprocessingCanvas" xmlns:cx="http://schemas.microsoft.com/office/drawing/2014/chartex" xmlns:cx1="http://schemas.microsoft.com/office/drawing/2015/9/8/chartex" xmlns:cx2="http://schemas.microsoft.com/office/drawing/2015/10/21/chartex" xmlns:cx3="http://schemas.microsoft.com/office/drawing/2016/5/9/chartex" xmlns:cx4="http://schemas.microsoft.com/office/drawing/2016/5/10/chartex" xmlns:cx5="http://schemas.microsoft.com/office/drawing/2016/5/11/chartex" xmlns:cx6="http://schemas.microsoft.com/office/drawing/2016/5/12/chartex" xmlns:cx7="http://schemas.microsoft.com/office/drawing/2016/5/13/chartex" xmlns:cx8="http://schemas.microsoft.com/office/drawing/2016/5/14/chartex" xmlns:mc="http://schemas.openxmlformats.org/markup-compatibility/2006" xmlns:aink="http://schemas.microsoft.com/office/drawing/2016/ink" xmlns:am3d="http://schemas.microsoft.com/office/drawing/2017/model3d" xmlns:o="urn:schemas-microsoft-com:office:office" xmlns:oel="http://schemas.microsoft.com/office/2019/extlst" xmlns:r="http://schemas.openxmlformats.org/officeDocument/2006/relationships" xmlns:m="http://schemas.openxmlformats.org/officeDocument/2006/math" xmlns:v="urn:schemas-microsoft-com:vml" xmlns:wp14="http://schemas.microsoft.com/office/word/2010/wordprocessingDrawing" xmlns:wp="http://schemas.openxmlformats.org/drawingml/2006/wordprocessingDrawing" xmlns:w10="urn:schemas-microsoft-com:office:word" xmlns:w="http://schemas.openxmlformats.org/wordprocessingml/2006/main" xmlns:w14="http://schemas.microsoft.com/office/word/2010/wordml" xmlns:w15="http://schemas.microsoft.com/office/word/2012/wordml" xmlns:w16cex="http://schemas.microsoft.com/office/word/2018/wordml/cex" xmlns:w16cid="http://schemas.microsoft.com/office/word/2016/wordml/cid" xmlns:w16="http://schemas.microsoft.com/office/word/2018/wordml" xmlns:w16du="http://schemas.microsoft.com/office/word/2023/wordml/word16du" xmlns:w16sdtdh="http://schemas.microsoft.com/office/word/2020/wordml/sdtdatahash" xmlns:w16sdtfl="http://schemas.microsoft.com/office/word/2024/wordml/sdtformatlock" xmlns:w16se="http://schemas.microsoft.com/office/word/2015/wordml/symex" xmlns:wpg="http://schemas.microsoft.com/office/word/2010/wordprocessingGroup" xmlns:wpi="http://schemas.microsoft.com/office/word/2010/wordprocessingInk" xmlns:wne="http://schemas.microsoft.com/office/word/2006/wordml" xmlns:wps="http://schemas.microsoft.com/office/word/2010/wordprocessingShape" mc:Ignorable="w14 w15 w16se w16cid w16 w16cex w16sdtdh w16sdtfl w16du wp14">
   <w:body>
     <w:p>
       <w:pPr>
@@ -3571,7 +3571,10 @@
           <w:szCs w:val="28"/>
         </w:rPr>
       </w:pPr>
-      <w:r>
+    </w:p>
+    <w:p>
+      <w:pPr>
+        <w:spacing w:before="100" w:beforeAutospacing="1" w:after="100" w:afterAutospacing="1"/>
         <w:rPr>
           <w:b/>
           <w:bCs/>
@@ -3579,6 +3582,51 @@
           <w:sz w:val="28"/>
           <w:szCs w:val="28"/>
         </w:rPr>
+      </w:pPr>
+    </w:p>
+    <w:p>
+      <w:pPr>
+        <w:spacing w:before="100" w:beforeAutospacing="1" w:after="100" w:afterAutospacing="1"/>
+        <w:rPr>
+          <w:b/>
+          <w:bCs/>
+          <w:color w:val="000000" w:themeColor="text1"/>
+          <w:sz w:val="28"/>
+          <w:szCs w:val="28"/>
+        </w:rPr>
+      </w:pPr>
+    </w:p>
+    <w:p>
+      <w:pPr>
+        <w:spacing w:before="100" w:beforeAutospacing="1" w:after="100" w:afterAutospacing="1"/>
+        <w:rPr>
+          <w:b/>
+          <w:bCs/>
+          <w:color w:val="000000" w:themeColor="text1"/>
+          <w:sz w:val="28"/>
+          <w:szCs w:val="28"/>
+        </w:rPr>
+      </w:pPr>
+    </w:p>
+    <w:p>
+      <w:pPr>
+        <w:spacing w:before="100" w:beforeAutospacing="1" w:after="100" w:afterAutospacing="1"/>
+        <w:rPr>
+          <w:b/>
+          <w:bCs/>
+          <w:color w:val="000000" w:themeColor="text1"/>
+          <w:sz w:val="28"/>
+          <w:szCs w:val="28"/>
+        </w:rPr>
+      </w:pPr>
+      <w:r>
+        <w:rPr>
+          <w:b/>
+          <w:bCs/>
+          <w:color w:val="000000" w:themeColor="text1"/>
+          <w:sz w:val="28"/>
+          <w:szCs w:val="28"/>
+        </w:rPr>
         <w:t>Aha:</w:t>
       </w:r>
     </w:p>
@@ -3600,7 +3648,6 @@
           <w:sz w:val="28"/>
           <w:szCs w:val="28"/>
         </w:rPr>
-        <w:lastRenderedPageBreak/>
         <w:drawing>
           <wp:inline distT="0" distB="0" distL="0" distR="0" wp14:anchorId="6BE39392" wp14:editId="481B9BE7">
             <wp:extent cx="5207314" cy="1549400"/>
@@ -4100,6 +4147,7 @@
           <w:sz w:val="28"/>
           <w:szCs w:val="28"/>
         </w:rPr>
+        <w:lastRenderedPageBreak/>
         <w:drawing>
           <wp:inline distT="0" distB="0" distL="0" distR="0" wp14:anchorId="7697FE6A" wp14:editId="6170B7D6">
             <wp:extent cx="5943600" cy="1604645"/>
@@ -4157,7 +4205,6 @@
           <w:sz w:val="28"/>
           <w:szCs w:val="28"/>
         </w:rPr>
-        <w:lastRenderedPageBreak/>
         <w:drawing>
           <wp:inline distT="0" distB="0" distL="0" distR="0" wp14:anchorId="7595B857" wp14:editId="6A8E2627">
             <wp:extent cx="5943600" cy="2421255"/>
@@ -4265,6 +4312,7 @@
           <w:sz w:val="28"/>
           <w:szCs w:val="28"/>
         </w:rPr>
+        <w:lastRenderedPageBreak/>
         <w:t>FCCN</w:t>
       </w:r>
     </w:p>
@@ -4337,7 +4385,6 @@
         <w:rPr>
           <w:noProof/>
         </w:rPr>
-        <w:lastRenderedPageBreak/>
         <w:drawing>
           <wp:inline distT="0" distB="0" distL="0" distR="0" wp14:anchorId="2F710750" wp14:editId="4C7E6096">
             <wp:extent cx="3674745" cy="2887345"/>
@@ -4601,7 +4648,6 @@
           <w:sz w:val="28"/>
           <w:szCs w:val="28"/>
         </w:rPr>
-        <w:lastRenderedPageBreak/>
         <w:t>Consolidate all information and present results in a single table.</w:t>
       </w:r>
     </w:p>
@@ -5003,7 +5049,7 @@
 </file>
 
 <file path=word/endnotes.xml><?xml version="1.0" encoding="utf-8"?>
-<w:endnotes xmlns:wpc="http://schemas.microsoft.com/office/word/2010/wordprocessingCanvas" xmlns:cx="http://schemas.microsoft.com/office/drawing/2014/chartex" xmlns:cx1="http://schemas.microsoft.com/office/drawing/2015/9/8/chartex" xmlns:cx2="http://schemas.microsoft.com/office/drawing/2015/10/21/chartex" xmlns:cx3="http://schemas.microsoft.com/office/drawing/2016/5/9/chartex" xmlns:cx4="http://schemas.microsoft.com/office/drawing/2016/5/10/chartex" xmlns:cx5="http://schemas.microsoft.com/office/drawing/2016/5/11/chartex" xmlns:cx6="http://schemas.microsoft.com/office/drawing/2016/5/12/chartex" xmlns:cx7="http://schemas.microsoft.com/office/drawing/2016/5/13/chartex" xmlns:cx8="http://schemas.microsoft.com/office/drawing/2016/5/14/chartex" xmlns:mc="http://schemas.openxmlformats.org/markup-compatibility/2006" xmlns:aink="http://schemas.microsoft.com/office/drawing/2016/ink" xmlns:am3d="http://schemas.microsoft.com/office/drawing/2017/model3d" xmlns:o="urn:schemas-microsoft-com:office:office" xmlns:oel="http://schemas.microsoft.com/office/2019/extlst" xmlns:r="http://schemas.openxmlformats.org/officeDocument/2006/relationships" xmlns:m="http://schemas.openxmlformats.org/officeDocument/2006/math" xmlns:v="urn:schemas-microsoft-com:vml" xmlns:wp14="http://schemas.microsoft.com/office/word/2010/wordprocessingDrawing" xmlns:wp="http://schemas.openxmlformats.org/drawingml/2006/wordprocessingDrawing" xmlns:w10="urn:schemas-microsoft-com:office:word" xmlns:w="http://schemas.openxmlformats.org/wordprocessingml/2006/main" xmlns:w14="http://schemas.microsoft.com/office/word/2010/wordml" xmlns:w15="http://schemas.microsoft.com/office/word/2012/wordml" xmlns:w16cex="http://schemas.microsoft.com/office/word/2018/wordml/cex" xmlns:w16cid="http://schemas.microsoft.com/office/word/2016/wordml/cid" xmlns:w16="http://schemas.microsoft.com/office/word/2018/wordml" xmlns:w16du="http://schemas.microsoft.com/office/word/2023/wordml/word16du" xmlns:w16sdtdh="http://schemas.microsoft.com/office/word/2020/wordml/sdtdatahash" xmlns:w16se="http://schemas.microsoft.com/office/word/2015/wordml/symex" xmlns:wpg="http://schemas.microsoft.com/office/word/2010/wordprocessingGroup" xmlns:wpi="http://schemas.microsoft.com/office/word/2010/wordprocessingInk" xmlns:wne="http://schemas.microsoft.com/office/word/2006/wordml" xmlns:wps="http://schemas.microsoft.com/office/word/2010/wordprocessingShape" mc:Ignorable="w14 w15 w16se w16cid w16 w16cex w16sdtdh w16du wp14">
+<w:endnotes xmlns:wpc="http://schemas.microsoft.com/office/word/2010/wordprocessingCanvas" xmlns:cx="http://schemas.microsoft.com/office/drawing/2014/chartex" xmlns:cx1="http://schemas.microsoft.com/office/drawing/2015/9/8/chartex" xmlns:cx2="http://schemas.microsoft.com/office/drawing/2015/10/21/chartex" xmlns:cx3="http://schemas.microsoft.com/office/drawing/2016/5/9/chartex" xmlns:cx4="http://schemas.microsoft.com/office/drawing/2016/5/10/chartex" xmlns:cx5="http://schemas.microsoft.com/office/drawing/2016/5/11/chartex" xmlns:cx6="http://schemas.microsoft.com/office/drawing/2016/5/12/chartex" xmlns:cx7="http://schemas.microsoft.com/office/drawing/2016/5/13/chartex" xmlns:cx8="http://schemas.microsoft.com/office/drawing/2016/5/14/chartex" xmlns:mc="http://schemas.openxmlformats.org/markup-compatibility/2006" xmlns:aink="http://schemas.microsoft.com/office/drawing/2016/ink" xmlns:am3d="http://schemas.microsoft.com/office/drawing/2017/model3d" xmlns:o="urn:schemas-microsoft-com:office:office" xmlns:oel="http://schemas.microsoft.com/office/2019/extlst" xmlns:r="http://schemas.openxmlformats.org/officeDocument/2006/relationships" xmlns:m="http://schemas.openxmlformats.org/officeDocument/2006/math" xmlns:v="urn:schemas-microsoft-com:vml" xmlns:wp14="http://schemas.microsoft.com/office/word/2010/wordprocessingDrawing" xmlns:wp="http://schemas.openxmlformats.org/drawingml/2006/wordprocessingDrawing" xmlns:w10="urn:schemas-microsoft-com:office:word" xmlns:w="http://schemas.openxmlformats.org/wordprocessingml/2006/main" xmlns:w14="http://schemas.microsoft.com/office/word/2010/wordml" xmlns:w15="http://schemas.microsoft.com/office/word/2012/wordml" xmlns:w16cex="http://schemas.microsoft.com/office/word/2018/wordml/cex" xmlns:w16cid="http://schemas.microsoft.com/office/word/2016/wordml/cid" xmlns:w16="http://schemas.microsoft.com/office/word/2018/wordml" xmlns:w16du="http://schemas.microsoft.com/office/word/2023/wordml/word16du" xmlns:w16sdtdh="http://schemas.microsoft.com/office/word/2020/wordml/sdtdatahash" xmlns:w16sdtfl="http://schemas.microsoft.com/office/word/2024/wordml/sdtformatlock" xmlns:w16se="http://schemas.microsoft.com/office/word/2015/wordml/symex" xmlns:wpg="http://schemas.microsoft.com/office/word/2010/wordprocessingGroup" xmlns:wpi="http://schemas.microsoft.com/office/word/2010/wordprocessingInk" xmlns:wne="http://schemas.microsoft.com/office/word/2006/wordml" xmlns:wps="http://schemas.microsoft.com/office/word/2010/wordprocessingShape" mc:Ignorable="w14 w15 w16se w16cid w16 w16cex w16sdtdh w16sdtfl w16du wp14">
   <w:endnote w:type="separator" w:id="-1">
     <w:p>
       <w:r>
@@ -5022,7 +5068,7 @@
 </file>
 
 <file path=word/footer1.xml><?xml version="1.0" encoding="utf-8"?>
-<w:ftr xmlns:wpc="http://schemas.microsoft.com/office/word/2010/wordprocessingCanvas" xmlns:cx="http://schemas.microsoft.com/office/drawing/2014/chartex" xmlns:cx1="http://schemas.microsoft.com/office/drawing/2015/9/8/chartex" xmlns:cx2="http://schemas.microsoft.com/office/drawing/2015/10/21/chartex" xmlns:cx3="http://schemas.microsoft.com/office/drawing/2016/5/9/chartex" xmlns:cx4="http://schemas.microsoft.com/office/drawing/2016/5/10/chartex" xmlns:cx5="http://schemas.microsoft.com/office/drawing/2016/5/11/chartex" xmlns:cx6="http://schemas.microsoft.com/office/drawing/2016/5/12/chartex" xmlns:cx7="http://schemas.microsoft.com/office/drawing/2016/5/13/chartex" xmlns:cx8="http://schemas.microsoft.com/office/drawing/2016/5/14/chartex" xmlns:mc="http://schemas.openxmlformats.org/markup-compatibility/2006" xmlns:aink="http://schemas.microsoft.com/office/drawing/2016/ink" xmlns:am3d="http://schemas.microsoft.com/office/drawing/2017/model3d" xmlns:o="urn:schemas-microsoft-com:office:office" xmlns:oel="http://schemas.microsoft.com/office/2019/extlst" xmlns:r="http://schemas.openxmlformats.org/officeDocument/2006/relationships" xmlns:m="http://schemas.openxmlformats.org/officeDocument/2006/math" xmlns:v="urn:schemas-microsoft-com:vml" xmlns:wp14="http://schemas.microsoft.com/office/word/2010/wordprocessingDrawing" xmlns:wp="http://schemas.openxmlformats.org/drawingml/2006/wordprocessingDrawing" xmlns:w10="urn:schemas-microsoft-com:office:word" xmlns:w="http://schemas.openxmlformats.org/wordprocessingml/2006/main" xmlns:w14="http://schemas.microsoft.com/office/word/2010/wordml" xmlns:w15="http://schemas.microsoft.com/office/word/2012/wordml" xmlns:w16cex="http://schemas.microsoft.com/office/word/2018/wordml/cex" xmlns:w16cid="http://schemas.microsoft.com/office/word/2016/wordml/cid" xmlns:w16="http://schemas.microsoft.com/office/word/2018/wordml" xmlns:w16du="http://schemas.microsoft.com/office/word/2023/wordml/word16du" xmlns:w16sdtdh="http://schemas.microsoft.com/office/word/2020/wordml/sdtdatahash" xmlns:w16se="http://schemas.microsoft.com/office/word/2015/wordml/symex" xmlns:wpg="http://schemas.microsoft.com/office/word/2010/wordprocessingGroup" xmlns:wpi="http://schemas.microsoft.com/office/word/2010/wordprocessingInk" xmlns:wne="http://schemas.microsoft.com/office/word/2006/wordml" xmlns:wps="http://schemas.microsoft.com/office/word/2010/wordprocessingShape" mc:Ignorable="w14 w15 w16se w16cid w16 w16cex w16sdtdh w16du wp14">
+<w:ftr xmlns:wpc="http://schemas.microsoft.com/office/word/2010/wordprocessingCanvas" xmlns:cx="http://schemas.microsoft.com/office/drawing/2014/chartex" xmlns:cx1="http://schemas.microsoft.com/office/drawing/2015/9/8/chartex" xmlns:cx2="http://schemas.microsoft.com/office/drawing/2015/10/21/chartex" xmlns:cx3="http://schemas.microsoft.com/office/drawing/2016/5/9/chartex" xmlns:cx4="http://schemas.microsoft.com/office/drawing/2016/5/10/chartex" xmlns:cx5="http://schemas.microsoft.com/office/drawing/2016/5/11/chartex" xmlns:cx6="http://schemas.microsoft.com/office/drawing/2016/5/12/chartex" xmlns:cx7="http://schemas.microsoft.com/office/drawing/2016/5/13/chartex" xmlns:cx8="http://schemas.microsoft.com/office/drawing/2016/5/14/chartex" xmlns:mc="http://schemas.openxmlformats.org/markup-compatibility/2006" xmlns:aink="http://schemas.microsoft.com/office/drawing/2016/ink" xmlns:am3d="http://schemas.microsoft.com/office/drawing/2017/model3d" xmlns:o="urn:schemas-microsoft-com:office:office" xmlns:oel="http://schemas.microsoft.com/office/2019/extlst" xmlns:r="http://schemas.openxmlformats.org/officeDocument/2006/relationships" xmlns:m="http://schemas.openxmlformats.org/officeDocument/2006/math" xmlns:v="urn:schemas-microsoft-com:vml" xmlns:wp14="http://schemas.microsoft.com/office/word/2010/wordprocessingDrawing" xmlns:wp="http://schemas.openxmlformats.org/drawingml/2006/wordprocessingDrawing" xmlns:w10="urn:schemas-microsoft-com:office:word" xmlns:w="http://schemas.openxmlformats.org/wordprocessingml/2006/main" xmlns:w14="http://schemas.microsoft.com/office/word/2010/wordml" xmlns:w15="http://schemas.microsoft.com/office/word/2012/wordml" xmlns:w16cex="http://schemas.microsoft.com/office/word/2018/wordml/cex" xmlns:w16cid="http://schemas.microsoft.com/office/word/2016/wordml/cid" xmlns:w16="http://schemas.microsoft.com/office/word/2018/wordml" xmlns:w16du="http://schemas.microsoft.com/office/word/2023/wordml/word16du" xmlns:w16sdtdh="http://schemas.microsoft.com/office/word/2020/wordml/sdtdatahash" xmlns:w16sdtfl="http://schemas.microsoft.com/office/word/2024/wordml/sdtformatlock" xmlns:w16se="http://schemas.microsoft.com/office/word/2015/wordml/symex" xmlns:wpg="http://schemas.microsoft.com/office/word/2010/wordprocessingGroup" xmlns:wpi="http://schemas.microsoft.com/office/word/2010/wordprocessingInk" xmlns:wne="http://schemas.microsoft.com/office/word/2006/wordml" xmlns:wps="http://schemas.microsoft.com/office/word/2010/wordprocessingShape" mc:Ignorable="w14 w15 w16se w16cid w16 w16cex w16sdtdh w16sdtfl w16du wp14">
   <w:p>
     <w:pPr>
       <w:pStyle w:val="Footer"/>
@@ -5047,7 +5093,7 @@
 </file>
 
 <file path=word/footnotes.xml><?xml version="1.0" encoding="utf-8"?>
-<w:footnotes xmlns:wpc="http://schemas.microsoft.com/office/word/2010/wordprocessingCanvas" xmlns:cx="http://schemas.microsoft.com/office/drawing/2014/chartex" xmlns:cx1="http://schemas.microsoft.com/office/drawing/2015/9/8/chartex" xmlns:cx2="http://schemas.microsoft.com/office/drawing/2015/10/21/chartex" xmlns:cx3="http://schemas.microsoft.com/office/drawing/2016/5/9/chartex" xmlns:cx4="http://schemas.microsoft.com/office/drawing/2016/5/10/chartex" xmlns:cx5="http://schemas.microsoft.com/office/drawing/2016/5/11/chartex" xmlns:cx6="http://schemas.microsoft.com/office/drawing/2016/5/12/chartex" xmlns:cx7="http://schemas.microsoft.com/office/drawing/2016/5/13/chartex" xmlns:cx8="http://schemas.microsoft.com/office/drawing/2016/5/14/chartex" xmlns:mc="http://schemas.openxmlformats.org/markup-compatibility/2006" xmlns:aink="http://schemas.microsoft.com/office/drawing/2016/ink" xmlns:am3d="http://schemas.microsoft.com/office/drawing/2017/model3d" xmlns:o="urn:schemas-microsoft-com:office:office" xmlns:oel="http://schemas.microsoft.com/office/2019/extlst" xmlns:r="http://schemas.openxmlformats.org/officeDocument/2006/relationships" xmlns:m="http://schemas.openxmlformats.org/officeDocument/2006/math" xmlns:v="urn:schemas-microsoft-com:vml" xmlns:wp14="http://schemas.microsoft.com/office/word/2010/wordprocessingDrawing" xmlns:wp="http://schemas.openxmlformats.org/drawingml/2006/wordprocessingDrawing" xmlns:w10="urn:schemas-microsoft-com:office:word" xmlns:w="http://schemas.openxmlformats.org/wordprocessingml/2006/main" xmlns:w14="http://schemas.microsoft.com/office/word/2010/wordml" xmlns:w15="http://schemas.microsoft.com/office/word/2012/wordml" xmlns:w16cex="http://schemas.microsoft.com/office/word/2018/wordml/cex" xmlns:w16cid="http://schemas.microsoft.com/office/word/2016/wordml/cid" xmlns:w16="http://schemas.microsoft.com/office/word/2018/wordml" xmlns:w16du="http://schemas.microsoft.com/office/word/2023/wordml/word16du" xmlns:w16sdtdh="http://schemas.microsoft.com/office/word/2020/wordml/sdtdatahash" xmlns:w16se="http://schemas.microsoft.com/office/word/2015/wordml/symex" xmlns:wpg="http://schemas.microsoft.com/office/word/2010/wordprocessingGroup" xmlns:wpi="http://schemas.microsoft.com/office/word/2010/wordprocessingInk" xmlns:wne="http://schemas.microsoft.com/office/word/2006/wordml" xmlns:wps="http://schemas.microsoft.com/office/word/2010/wordprocessingShape" mc:Ignorable="w14 w15 w16se w16cid w16 w16cex w16sdtdh w16du wp14">
+<w:footnotes xmlns:wpc="http://schemas.microsoft.com/office/word/2010/wordprocessingCanvas" xmlns:cx="http://schemas.microsoft.com/office/drawing/2014/chartex" xmlns:cx1="http://schemas.microsoft.com/office/drawing/2015/9/8/chartex" xmlns:cx2="http://schemas.microsoft.com/office/drawing/2015/10/21/chartex" xmlns:cx3="http://schemas.microsoft.com/office/drawing/2016/5/9/chartex" xmlns:cx4="http://schemas.microsoft.com/office/drawing/2016/5/10/chartex" xmlns:cx5="http://schemas.microsoft.com/office/drawing/2016/5/11/chartex" xmlns:cx6="http://schemas.microsoft.com/office/drawing/2016/5/12/chartex" xmlns:cx7="http://schemas.microsoft.com/office/drawing/2016/5/13/chartex" xmlns:cx8="http://schemas.microsoft.com/office/drawing/2016/5/14/chartex" xmlns:mc="http://schemas.openxmlformats.org/markup-compatibility/2006" xmlns:aink="http://schemas.microsoft.com/office/drawing/2016/ink" xmlns:am3d="http://schemas.microsoft.com/office/drawing/2017/model3d" xmlns:o="urn:schemas-microsoft-com:office:office" xmlns:oel="http://schemas.microsoft.com/office/2019/extlst" xmlns:r="http://schemas.openxmlformats.org/officeDocument/2006/relationships" xmlns:m="http://schemas.openxmlformats.org/officeDocument/2006/math" xmlns:v="urn:schemas-microsoft-com:vml" xmlns:wp14="http://schemas.microsoft.com/office/word/2010/wordprocessingDrawing" xmlns:wp="http://schemas.openxmlformats.org/drawingml/2006/wordprocessingDrawing" xmlns:w10="urn:schemas-microsoft-com:office:word" xmlns:w="http://schemas.openxmlformats.org/wordprocessingml/2006/main" xmlns:w14="http://schemas.microsoft.com/office/word/2010/wordml" xmlns:w15="http://schemas.microsoft.com/office/word/2012/wordml" xmlns:w16cex="http://schemas.microsoft.com/office/word/2018/wordml/cex" xmlns:w16cid="http://schemas.microsoft.com/office/word/2016/wordml/cid" xmlns:w16="http://schemas.microsoft.com/office/word/2018/wordml" xmlns:w16du="http://schemas.microsoft.com/office/word/2023/wordml/word16du" xmlns:w16sdtdh="http://schemas.microsoft.com/office/word/2020/wordml/sdtdatahash" xmlns:w16sdtfl="http://schemas.microsoft.com/office/word/2024/wordml/sdtformatlock" xmlns:w16se="http://schemas.microsoft.com/office/word/2015/wordml/symex" xmlns:wpg="http://schemas.microsoft.com/office/word/2010/wordprocessingGroup" xmlns:wpi="http://schemas.microsoft.com/office/word/2010/wordprocessingInk" xmlns:wne="http://schemas.microsoft.com/office/word/2006/wordml" xmlns:wps="http://schemas.microsoft.com/office/word/2010/wordprocessingShape" mc:Ignorable="w14 w15 w16se w16cid w16 w16cex w16sdtdh w16sdtfl w16du wp14">
   <w:footnote w:type="separator" w:id="-1">
     <w:p>
       <w:r>
@@ -5066,7 +5112,7 @@
 </file>
 
 <file path=word/numbering.xml><?xml version="1.0" encoding="utf-8"?>
-<w:numbering xmlns:wpc="http://schemas.microsoft.com/office/word/2010/wordprocessingCanvas" xmlns:cx="http://schemas.microsoft.com/office/drawing/2014/chartex" xmlns:cx1="http://schemas.microsoft.com/office/drawing/2015/9/8/chartex" xmlns:cx2="http://schemas.microsoft.com/office/drawing/2015/10/21/chartex" xmlns:cx3="http://schemas.microsoft.com/office/drawing/2016/5/9/chartex" xmlns:cx4="http://schemas.microsoft.com/office/drawing/2016/5/10/chartex" xmlns:cx5="http://schemas.microsoft.com/office/drawing/2016/5/11/chartex" xmlns:cx6="http://schemas.microsoft.com/office/drawing/2016/5/12/chartex" xmlns:cx7="http://schemas.microsoft.com/office/drawing/2016/5/13/chartex" xmlns:cx8="http://schemas.microsoft.com/office/drawing/2016/5/14/chartex" xmlns:mc="http://schemas.openxmlformats.org/markup-compatibility/2006" xmlns:aink="http://schemas.microsoft.com/office/drawing/2016/ink" xmlns:am3d="http://schemas.microsoft.com/office/drawing/2017/model3d" xmlns:o="urn:schemas-microsoft-com:office:office" xmlns:oel="http://schemas.microsoft.com/office/2019/extlst" xmlns:r="http://schemas.openxmlformats.org/officeDocument/2006/relationships" xmlns:m="http://schemas.openxmlformats.org/officeDocument/2006/math" xmlns:v="urn:schemas-microsoft-com:vml" xmlns:wp14="http://schemas.microsoft.com/office/word/2010/wordprocessingDrawing" xmlns:wp="http://schemas.openxmlformats.org/drawingml/2006/wordprocessingDrawing" xmlns:w10="urn:schemas-microsoft-com:office:word" xmlns:w="http://schemas.openxmlformats.org/wordprocessingml/2006/main" xmlns:w14="http://schemas.microsoft.com/office/word/2010/wordml" xmlns:w15="http://schemas.microsoft.com/office/word/2012/wordml" xmlns:w16cex="http://schemas.microsoft.com/office/word/2018/wordml/cex" xmlns:w16cid="http://schemas.microsoft.com/office/word/2016/wordml/cid" xmlns:w16="http://schemas.microsoft.com/office/word/2018/wordml" xmlns:w16du="http://schemas.microsoft.com/office/word/2023/wordml/word16du" xmlns:w16sdtdh="http://schemas.microsoft.com/office/word/2020/wordml/sdtdatahash" xmlns:w16se="http://schemas.microsoft.com/office/word/2015/wordml/symex" xmlns:wpg="http://schemas.microsoft.com/office/word/2010/wordprocessingGroup" xmlns:wpi="http://schemas.microsoft.com/office/word/2010/wordprocessingInk" xmlns:wne="http://schemas.microsoft.com/office/word/2006/wordml" xmlns:wps="http://schemas.microsoft.com/office/word/2010/wordprocessingShape" mc:Ignorable="w14 w15 w16se w16cid w16 w16cex w16sdtdh w16du wp14">
+<w:numbering xmlns:wpc="http://schemas.microsoft.com/office/word/2010/wordprocessingCanvas" xmlns:cx="http://schemas.microsoft.com/office/drawing/2014/chartex" xmlns:cx1="http://schemas.microsoft.com/office/drawing/2015/9/8/chartex" xmlns:cx2="http://schemas.microsoft.com/office/drawing/2015/10/21/chartex" xmlns:cx3="http://schemas.microsoft.com/office/drawing/2016/5/9/chartex" xmlns:cx4="http://schemas.microsoft.com/office/drawing/2016/5/10/chartex" xmlns:cx5="http://schemas.microsoft.com/office/drawing/2016/5/11/chartex" xmlns:cx6="http://schemas.microsoft.com/office/drawing/2016/5/12/chartex" xmlns:cx7="http://schemas.microsoft.com/office/drawing/2016/5/13/chartex" xmlns:cx8="http://schemas.microsoft.com/office/drawing/2016/5/14/chartex" xmlns:mc="http://schemas.openxmlformats.org/markup-compatibility/2006" xmlns:aink="http://schemas.microsoft.com/office/drawing/2016/ink" xmlns:am3d="http://schemas.microsoft.com/office/drawing/2017/model3d" xmlns:o="urn:schemas-microsoft-com:office:office" xmlns:oel="http://schemas.microsoft.com/office/2019/extlst" xmlns:r="http://schemas.openxmlformats.org/officeDocument/2006/relationships" xmlns:m="http://schemas.openxmlformats.org/officeDocument/2006/math" xmlns:v="urn:schemas-microsoft-com:vml" xmlns:wp14="http://schemas.microsoft.com/office/word/2010/wordprocessingDrawing" xmlns:wp="http://schemas.openxmlformats.org/drawingml/2006/wordprocessingDrawing" xmlns:w10="urn:schemas-microsoft-com:office:word" xmlns:w="http://schemas.openxmlformats.org/wordprocessingml/2006/main" xmlns:w14="http://schemas.microsoft.com/office/word/2010/wordml" xmlns:w15="http://schemas.microsoft.com/office/word/2012/wordml" xmlns:w16cex="http://schemas.microsoft.com/office/word/2018/wordml/cex" xmlns:w16cid="http://schemas.microsoft.com/office/word/2016/wordml/cid" xmlns:w16="http://schemas.microsoft.com/office/word/2018/wordml" xmlns:w16du="http://schemas.microsoft.com/office/word/2023/wordml/word16du" xmlns:w16sdtdh="http://schemas.microsoft.com/office/word/2020/wordml/sdtdatahash" xmlns:w16sdtfl="http://schemas.microsoft.com/office/word/2024/wordml/sdtformatlock" xmlns:w16se="http://schemas.microsoft.com/office/word/2015/wordml/symex" xmlns:wpg="http://schemas.microsoft.com/office/word/2010/wordprocessingGroup" xmlns:wpi="http://schemas.microsoft.com/office/word/2010/wordprocessingInk" xmlns:wne="http://schemas.microsoft.com/office/word/2006/wordml" xmlns:wps="http://schemas.microsoft.com/office/word/2010/wordprocessingShape" mc:Ignorable="w14 w15 w16se w16cid w16 w16cex w16sdtdh w16sdtfl w16du wp14">
   <w:abstractNum w:abstractNumId="0" w15:restartNumberingAfterBreak="0">
     <w:nsid w:val="00000001"/>
     <w:multiLevelType w:val="hybridMultilevel"/>
@@ -23524,7 +23570,7 @@
 </file>
 
 <file path=word/styles.xml><?xml version="1.0" encoding="utf-8"?>
-<w:styles xmlns:mc="http://schemas.openxmlformats.org/markup-compatibility/2006" xmlns:r="http://schemas.openxmlformats.org/officeDocument/2006/relationships" xmlns:w="http://schemas.openxmlformats.org/wordprocessingml/2006/main" xmlns:w14="http://schemas.microsoft.com/office/word/2010/wordml" xmlns:w15="http://schemas.microsoft.com/office/word/2012/wordml" xmlns:w16cex="http://schemas.microsoft.com/office/word/2018/wordml/cex" xmlns:w16cid="http://schemas.microsoft.com/office/word/2016/wordml/cid" xmlns:w16="http://schemas.microsoft.com/office/word/2018/wordml" xmlns:w16du="http://schemas.microsoft.com/office/word/2023/wordml/word16du" xmlns:w16sdtdh="http://schemas.microsoft.com/office/word/2020/wordml/sdtdatahash" xmlns:w16se="http://schemas.microsoft.com/office/word/2015/wordml/symex" mc:Ignorable="w14 w15 w16se w16cid w16 w16cex w16sdtdh w16du">
+<w:styles xmlns:mc="http://schemas.openxmlformats.org/markup-compatibility/2006" xmlns:r="http://schemas.openxmlformats.org/officeDocument/2006/relationships" xmlns:w="http://schemas.openxmlformats.org/wordprocessingml/2006/main" xmlns:w14="http://schemas.microsoft.com/office/word/2010/wordml" xmlns:w15="http://schemas.microsoft.com/office/word/2012/wordml" xmlns:w16cex="http://schemas.microsoft.com/office/word/2018/wordml/cex" xmlns:w16cid="http://schemas.microsoft.com/office/word/2016/wordml/cid" xmlns:w16="http://schemas.microsoft.com/office/word/2018/wordml" xmlns:w16du="http://schemas.microsoft.com/office/word/2023/wordml/word16du" xmlns:w16sdtdh="http://schemas.microsoft.com/office/word/2020/wordml/sdtdatahash" xmlns:w16sdtfl="http://schemas.microsoft.com/office/word/2024/wordml/sdtformatlock" xmlns:w16se="http://schemas.microsoft.com/office/word/2015/wordml/symex" mc:Ignorable="w14 w15 w16se w16cid w16 w16cex w16sdtdh w16sdtfl w16du">
   <w:docDefaults>
     <w:rPrDefault>
       <w:rPr>

</xml_diff>